<commit_message>
checkpoint before starting last sections
</commit_message>
<xml_diff>
--- a/Section_2_Designing_Experiments/Week4_Analyze/BachmeierNTIM7101-4.docx
+++ b/Section_2_Designing_Experiments/Week4_Analyze/BachmeierNTIM7101-4.docx
@@ -254,7 +254,7 @@
         <w:pStyle w:val="Heading1"/>
       </w:pPr>
       <w:r>
-        <w:t>Section I: Describe the Problem and Hypothesis</w:t>
+        <w:t>Describe the Problem and Hypothesis</w:t>
       </w:r>
     </w:p>
     <w:p>
@@ -377,7 +377,7 @@
       </w:pPr>
       <w:r>
         <w:lastRenderedPageBreak/>
-        <w:t>Section II: Describe the Data Set</w:t>
+        <w:t>Describe the Data Set</w:t>
       </w:r>
     </w:p>
     <w:p>
@@ -2380,7 +2380,7 @@
         <w:pStyle w:val="Heading1"/>
       </w:pPr>
       <w:r>
-        <w:t xml:space="preserve">Section III: Limitations </w:t>
+        <w:t xml:space="preserve">Limitations </w:t>
       </w:r>
     </w:p>
     <w:p>

</xml_diff>